<commit_message>
Rearranging the files in the Repo
</commit_message>
<xml_diff>
--- a/Team8_MidTerm_Topic Proposal.docx
+++ b/Team8_MidTerm_Topic Proposal.docx
@@ -28,17 +28,6 @@
     </w:p>
     <w:p>
       <w:pPr>
-        <w:rPr>
-          <w:rFonts w:cstheme="minorHAnsi"/>
-          <w:b/>
-          <w:bCs/>
-          <w:sz w:val="24"/>
-          <w:szCs w:val="24"/>
-        </w:rPr>
-      </w:pPr>
-    </w:p>
-    <w:p>
-      <w:pPr>
         <w:spacing w:line="276" w:lineRule="auto"/>
         <w:rPr>
           <w:rFonts w:cstheme="minorHAnsi"/>
@@ -60,9 +49,21 @@
           <w:szCs w:val="24"/>
           <w:u w:val="single"/>
         </w:rPr>
-        <w:t>Topic</w:t>
-      </w:r>
-      <w:r>
+        <w:t xml:space="preserve">Topic Title: </w:t>
+      </w:r>
+      <w:r>
+        <w:rPr>
+          <w:rFonts w:cstheme="minorHAnsi"/>
+          <w:color w:val="000000" w:themeColor="text1"/>
+          <w:sz w:val="24"/>
+          <w:szCs w:val="24"/>
+        </w:rPr>
+        <w:t>Car Price Prediction</w:t>
+      </w:r>
+    </w:p>
+    <w:p>
+      <w:pPr>
+        <w:spacing w:line="276" w:lineRule="auto"/>
         <w:rPr>
           <w:rFonts w:cstheme="minorHAnsi"/>
           <w:b/>
@@ -72,8 +73,7 @@
           <w:szCs w:val="24"/>
           <w:u w:val="single"/>
         </w:rPr>
-        <w:t xml:space="preserve"> Proposal</w:t>
-      </w:r>
+      </w:pPr>
       <w:r>
         <w:rPr>
           <w:rFonts w:cstheme="minorHAnsi"/>
@@ -84,6 +84,30 @@
           <w:szCs w:val="24"/>
           <w:u w:val="single"/>
         </w:rPr>
+        <w:t>Topic</w:t>
+      </w:r>
+      <w:r>
+        <w:rPr>
+          <w:rFonts w:cstheme="minorHAnsi"/>
+          <w:b/>
+          <w:bCs/>
+          <w:color w:val="1F3864" w:themeColor="accent1" w:themeShade="80"/>
+          <w:sz w:val="24"/>
+          <w:szCs w:val="24"/>
+          <w:u w:val="single"/>
+        </w:rPr>
+        <w:t xml:space="preserve"> Proposal</w:t>
+      </w:r>
+      <w:r>
+        <w:rPr>
+          <w:rFonts w:cstheme="minorHAnsi"/>
+          <w:b/>
+          <w:bCs/>
+          <w:color w:val="1F3864" w:themeColor="accent1" w:themeShade="80"/>
+          <w:sz w:val="24"/>
+          <w:szCs w:val="24"/>
+          <w:u w:val="single"/>
+        </w:rPr>
         <w:t>:</w:t>
       </w:r>
     </w:p>
@@ -168,16 +192,205 @@
           <w:sz w:val="24"/>
           <w:szCs w:val="24"/>
         </w:rPr>
-        <w:t>based on several attributes which include numerical and categorical values using Exploratory Data Analysis and Statistical Testing.</w:t>
-      </w:r>
-      <w:r>
-        <w:rPr>
-          <w:rFonts w:cstheme="minorHAnsi"/>
-          <w:color w:val="000000" w:themeColor="text1"/>
-          <w:sz w:val="24"/>
-          <w:szCs w:val="24"/>
-        </w:rPr>
-        <w:t xml:space="preserve"> </w:t>
+        <w:t xml:space="preserve">based on several attributes which include numerical and categorical values using Exploratory Data Analysis </w:t>
+      </w:r>
+      <w:r>
+        <w:rPr>
+          <w:rFonts w:cstheme="minorHAnsi"/>
+          <w:color w:val="000000" w:themeColor="text1"/>
+          <w:sz w:val="24"/>
+          <w:szCs w:val="24"/>
+        </w:rPr>
+        <w:t xml:space="preserve">(EDA) </w:t>
+      </w:r>
+      <w:r>
+        <w:rPr>
+          <w:rFonts w:cstheme="minorHAnsi"/>
+          <w:color w:val="000000" w:themeColor="text1"/>
+          <w:sz w:val="24"/>
+          <w:szCs w:val="24"/>
+        </w:rPr>
+        <w:t xml:space="preserve">and </w:t>
+      </w:r>
+      <w:r>
+        <w:rPr>
+          <w:rFonts w:cstheme="minorHAnsi"/>
+          <w:color w:val="000000" w:themeColor="text1"/>
+          <w:sz w:val="24"/>
+          <w:szCs w:val="24"/>
+        </w:rPr>
+        <w:t>s</w:t>
+      </w:r>
+      <w:r>
+        <w:rPr>
+          <w:rFonts w:cstheme="minorHAnsi"/>
+          <w:color w:val="000000" w:themeColor="text1"/>
+          <w:sz w:val="24"/>
+          <w:szCs w:val="24"/>
+        </w:rPr>
+        <w:t xml:space="preserve">tatistical </w:t>
+      </w:r>
+      <w:r>
+        <w:rPr>
+          <w:rFonts w:cstheme="minorHAnsi"/>
+          <w:color w:val="000000" w:themeColor="text1"/>
+          <w:sz w:val="24"/>
+          <w:szCs w:val="24"/>
+        </w:rPr>
+        <w:t>t</w:t>
+      </w:r>
+      <w:r>
+        <w:rPr>
+          <w:rFonts w:cstheme="minorHAnsi"/>
+          <w:color w:val="000000" w:themeColor="text1"/>
+          <w:sz w:val="24"/>
+          <w:szCs w:val="24"/>
+        </w:rPr>
+        <w:t>es</w:t>
+      </w:r>
+      <w:r>
+        <w:rPr>
+          <w:rFonts w:cstheme="minorHAnsi"/>
+          <w:color w:val="000000" w:themeColor="text1"/>
+          <w:sz w:val="24"/>
+          <w:szCs w:val="24"/>
+        </w:rPr>
+        <w:t xml:space="preserve">ts like </w:t>
+      </w:r>
+      <w:r>
+        <w:rPr>
+          <w:rFonts w:cstheme="minorHAnsi"/>
+          <w:color w:val="000000" w:themeColor="text1"/>
+          <w:sz w:val="24"/>
+          <w:szCs w:val="24"/>
+        </w:rPr>
+        <w:t>H</w:t>
+      </w:r>
+      <w:r>
+        <w:rPr>
+          <w:rFonts w:cstheme="minorHAnsi"/>
+          <w:color w:val="000000" w:themeColor="text1"/>
+          <w:sz w:val="24"/>
+          <w:szCs w:val="24"/>
+        </w:rPr>
+        <w:t xml:space="preserve">ypothesis </w:t>
+      </w:r>
+      <w:r>
+        <w:rPr>
+          <w:rFonts w:cstheme="minorHAnsi"/>
+          <w:color w:val="000000" w:themeColor="text1"/>
+          <w:sz w:val="24"/>
+          <w:szCs w:val="24"/>
+        </w:rPr>
+        <w:t>T</w:t>
+      </w:r>
+      <w:r>
+        <w:rPr>
+          <w:rFonts w:cstheme="minorHAnsi"/>
+          <w:color w:val="000000" w:themeColor="text1"/>
+          <w:sz w:val="24"/>
+          <w:szCs w:val="24"/>
+        </w:rPr>
+        <w:t>esting,</w:t>
+      </w:r>
+      <w:r>
+        <w:rPr>
+          <w:rFonts w:cstheme="minorHAnsi"/>
+          <w:color w:val="000000" w:themeColor="text1"/>
+          <w:sz w:val="24"/>
+          <w:szCs w:val="24"/>
+        </w:rPr>
+        <w:t xml:space="preserve"> C</w:t>
+      </w:r>
+      <w:r>
+        <w:rPr>
+          <w:rFonts w:cstheme="minorHAnsi"/>
+          <w:color w:val="000000" w:themeColor="text1"/>
+          <w:sz w:val="24"/>
+          <w:szCs w:val="24"/>
+        </w:rPr>
+        <w:t>hi</w:t>
+      </w:r>
+      <w:r>
+        <w:rPr>
+          <w:rFonts w:cstheme="minorHAnsi"/>
+          <w:color w:val="000000" w:themeColor="text1"/>
+          <w:sz w:val="24"/>
+          <w:szCs w:val="24"/>
+        </w:rPr>
+        <w:t>-</w:t>
+      </w:r>
+      <w:r>
+        <w:rPr>
+          <w:rFonts w:cstheme="minorHAnsi"/>
+          <w:color w:val="000000" w:themeColor="text1"/>
+          <w:sz w:val="24"/>
+          <w:szCs w:val="24"/>
+        </w:rPr>
+        <w:t>S</w:t>
+      </w:r>
+      <w:r>
+        <w:rPr>
+          <w:rFonts w:cstheme="minorHAnsi"/>
+          <w:color w:val="000000" w:themeColor="text1"/>
+          <w:sz w:val="24"/>
+          <w:szCs w:val="24"/>
+        </w:rPr>
+        <w:t xml:space="preserve">quare </w:t>
+      </w:r>
+      <w:r>
+        <w:rPr>
+          <w:rFonts w:cstheme="minorHAnsi"/>
+          <w:color w:val="000000" w:themeColor="text1"/>
+          <w:sz w:val="24"/>
+          <w:szCs w:val="24"/>
+        </w:rPr>
+        <w:t>T</w:t>
+      </w:r>
+      <w:r>
+        <w:rPr>
+          <w:rFonts w:cstheme="minorHAnsi"/>
+          <w:color w:val="000000" w:themeColor="text1"/>
+          <w:sz w:val="24"/>
+          <w:szCs w:val="24"/>
+        </w:rPr>
+        <w:t xml:space="preserve">est, </w:t>
+      </w:r>
+      <w:r>
+        <w:rPr>
+          <w:rFonts w:cstheme="minorHAnsi"/>
+          <w:color w:val="000000" w:themeColor="text1"/>
+          <w:sz w:val="24"/>
+          <w:szCs w:val="24"/>
+        </w:rPr>
+        <w:t xml:space="preserve">ANOVA </w:t>
+      </w:r>
+      <w:r>
+        <w:rPr>
+          <w:rFonts w:cstheme="minorHAnsi"/>
+          <w:color w:val="000000" w:themeColor="text1"/>
+          <w:sz w:val="24"/>
+          <w:szCs w:val="24"/>
+        </w:rPr>
+        <w:t>T</w:t>
+      </w:r>
+      <w:r>
+        <w:rPr>
+          <w:rFonts w:cstheme="minorHAnsi"/>
+          <w:color w:val="000000" w:themeColor="text1"/>
+          <w:sz w:val="24"/>
+          <w:szCs w:val="24"/>
+        </w:rPr>
+        <w:t>est</w:t>
+      </w:r>
+      <w:r>
+        <w:rPr>
+          <w:rFonts w:cstheme="minorHAnsi"/>
+          <w:color w:val="000000" w:themeColor="text1"/>
+          <w:sz w:val="24"/>
+          <w:szCs w:val="24"/>
+        </w:rPr>
+        <w:t>, etc.</w:t>
       </w:r>
     </w:p>
     <w:p>
@@ -233,8 +446,12 @@
     <w:p>
       <w:pPr>
         <w:pStyle w:val="BodyText"/>
+        <w:numPr>
+          <w:ilvl w:val="0"/>
+          <w:numId w:val="3"/>
+        </w:numPr>
         <w:spacing w:before="70" w:line="276" w:lineRule="auto"/>
-        <w:ind w:left="0" w:right="89"/>
+        <w:ind w:right="89"/>
         <w:jc w:val="both"/>
         <w:rPr>
           <w:rFonts w:asciiTheme="minorHAnsi" w:eastAsiaTheme="minorHAnsi" w:hAnsiTheme="minorHAnsi" w:cstheme="minorHAnsi"/>
@@ -247,16 +464,24 @@
       <w:r>
         <w:rPr>
           <w:rFonts w:asciiTheme="minorHAnsi" w:eastAsiaTheme="minorHAnsi" w:hAnsiTheme="minorHAnsi" w:cstheme="minorHAnsi"/>
-          <w:b/>
-          <w:bCs/>
           <w:color w:val="000000" w:themeColor="text1"/>
           <w:sz w:val="24"/>
           <w:szCs w:val="24"/>
           <w:lang w:bidi="hi-IN"/>
         </w:rPr>
-        <w:t>Specific:</w:t>
-      </w:r>
-      <w:r>
+        <w:t>Is there any impact of demographical data on the prices of the car?</w:t>
+      </w:r>
+    </w:p>
+    <w:p>
+      <w:pPr>
+        <w:pStyle w:val="BodyText"/>
+        <w:numPr>
+          <w:ilvl w:val="0"/>
+          <w:numId w:val="3"/>
+        </w:numPr>
+        <w:spacing w:before="70" w:line="276" w:lineRule="auto"/>
+        <w:ind w:right="89"/>
+        <w:jc w:val="both"/>
         <w:rPr>
           <w:rFonts w:asciiTheme="minorHAnsi" w:eastAsiaTheme="minorHAnsi" w:hAnsiTheme="minorHAnsi" w:cstheme="minorHAnsi"/>
           <w:color w:val="000000" w:themeColor="text1"/>
@@ -264,14 +489,27 @@
           <w:szCs w:val="24"/>
           <w:lang w:bidi="hi-IN"/>
         </w:rPr>
-        <w:t xml:space="preserve"> Performing Exploratory Data Analysis (EDA) and Hypothesis Testing to check the impact of the features on the used cars based on their prices.</w:t>
+      </w:pPr>
+      <w:r>
+        <w:rPr>
+          <w:rFonts w:asciiTheme="minorHAnsi" w:eastAsiaTheme="minorHAnsi" w:hAnsiTheme="minorHAnsi" w:cstheme="minorHAnsi"/>
+          <w:color w:val="000000" w:themeColor="text1"/>
+          <w:sz w:val="24"/>
+          <w:szCs w:val="24"/>
+          <w:lang w:bidi="hi-IN"/>
+        </w:rPr>
+        <w:t>Is the price of a car affected by its manufacturer and transmission type?</w:t>
       </w:r>
     </w:p>
     <w:p>
       <w:pPr>
         <w:pStyle w:val="BodyText"/>
-        <w:spacing w:before="83" w:line="276" w:lineRule="auto"/>
-        <w:ind w:left="0"/>
+        <w:numPr>
+          <w:ilvl w:val="0"/>
+          <w:numId w:val="3"/>
+        </w:numPr>
+        <w:spacing w:before="70" w:line="276" w:lineRule="auto"/>
+        <w:ind w:right="89"/>
         <w:jc w:val="both"/>
         <w:rPr>
           <w:rFonts w:asciiTheme="minorHAnsi" w:eastAsiaTheme="minorHAnsi" w:hAnsiTheme="minorHAnsi" w:cstheme="minorHAnsi"/>
@@ -284,14 +522,12 @@
       <w:r>
         <w:rPr>
           <w:rFonts w:asciiTheme="minorHAnsi" w:eastAsiaTheme="minorHAnsi" w:hAnsiTheme="minorHAnsi" w:cstheme="minorHAnsi"/>
-          <w:b/>
-          <w:bCs/>
           <w:color w:val="000000" w:themeColor="text1"/>
           <w:sz w:val="24"/>
           <w:szCs w:val="24"/>
           <w:lang w:bidi="hi-IN"/>
         </w:rPr>
-        <w:t>Measurable:</w:t>
+        <w:t xml:space="preserve">Do we have any relation between the odometer value and </w:t>
       </w:r>
       <w:r>
         <w:rPr>
@@ -301,7 +537,7 @@
           <w:szCs w:val="24"/>
           <w:lang w:bidi="hi-IN"/>
         </w:rPr>
-        <w:t xml:space="preserve"> We will use </w:t>
+        <w:t xml:space="preserve">the </w:t>
       </w:r>
       <w:r>
         <w:rPr>
@@ -311,9 +547,19 @@
           <w:szCs w:val="24"/>
           <w:lang w:bidi="hi-IN"/>
         </w:rPr>
-        <w:t xml:space="preserve">a </w:t>
-      </w:r>
-      <w:r>
+        <w:t>resale price of the car?</w:t>
+      </w:r>
+    </w:p>
+    <w:p>
+      <w:pPr>
+        <w:pStyle w:val="BodyText"/>
+        <w:numPr>
+          <w:ilvl w:val="0"/>
+          <w:numId w:val="3"/>
+        </w:numPr>
+        <w:spacing w:before="70" w:line="276" w:lineRule="auto"/>
+        <w:ind w:right="89"/>
+        <w:jc w:val="both"/>
         <w:rPr>
           <w:rFonts w:asciiTheme="minorHAnsi" w:eastAsiaTheme="minorHAnsi" w:hAnsiTheme="minorHAnsi" w:cstheme="minorHAnsi"/>
           <w:color w:val="000000" w:themeColor="text1"/>
@@ -321,14 +567,33 @@
           <w:szCs w:val="24"/>
           <w:lang w:bidi="hi-IN"/>
         </w:rPr>
-        <w:t>few distinct measurable metrics such as MAE, MSE, RMSE, r-square and adjusted r-square.</w:t>
+      </w:pPr>
+      <w:r>
+        <w:rPr>
+          <w:rFonts w:asciiTheme="minorHAnsi" w:eastAsiaTheme="minorHAnsi" w:hAnsiTheme="minorHAnsi" w:cstheme="minorHAnsi"/>
+          <w:color w:val="000000" w:themeColor="text1"/>
+          <w:sz w:val="24"/>
+          <w:szCs w:val="24"/>
+          <w:lang w:bidi="hi-IN"/>
+        </w:rPr>
+        <w:t xml:space="preserve">Is the price of a car </w:t>
+      </w:r>
+      <w:r>
+        <w:rPr>
+          <w:rFonts w:asciiTheme="minorHAnsi" w:eastAsiaTheme="minorHAnsi" w:hAnsiTheme="minorHAnsi" w:cstheme="minorHAnsi"/>
+          <w:color w:val="000000" w:themeColor="text1"/>
+          <w:sz w:val="24"/>
+          <w:szCs w:val="24"/>
+          <w:lang w:bidi="hi-IN"/>
+        </w:rPr>
+        <w:t>affected by its manufacturing year and brand?</w:t>
       </w:r>
     </w:p>
     <w:p>
       <w:pPr>
         <w:pStyle w:val="BodyText"/>
-        <w:spacing w:before="77" w:line="276" w:lineRule="auto"/>
-        <w:ind w:left="0" w:right="211"/>
+        <w:spacing w:before="70" w:line="276" w:lineRule="auto"/>
+        <w:ind w:right="89"/>
         <w:jc w:val="both"/>
         <w:rPr>
           <w:rFonts w:asciiTheme="minorHAnsi" w:eastAsiaTheme="minorHAnsi" w:hAnsiTheme="minorHAnsi" w:cstheme="minorHAnsi"/>
@@ -338,174 +603,6 @@
           <w:lang w:bidi="hi-IN"/>
         </w:rPr>
       </w:pPr>
-      <w:r>
-        <w:rPr>
-          <w:rFonts w:asciiTheme="minorHAnsi" w:eastAsiaTheme="minorHAnsi" w:hAnsiTheme="minorHAnsi" w:cstheme="minorHAnsi"/>
-          <w:b/>
-          <w:bCs/>
-          <w:color w:val="000000" w:themeColor="text1"/>
-          <w:sz w:val="24"/>
-          <w:szCs w:val="24"/>
-          <w:lang w:bidi="hi-IN"/>
-        </w:rPr>
-        <w:t>Achievable</w:t>
-      </w:r>
-      <w:r>
-        <w:rPr>
-          <w:rFonts w:asciiTheme="minorHAnsi" w:eastAsiaTheme="minorHAnsi" w:hAnsiTheme="minorHAnsi" w:cstheme="minorHAnsi"/>
-          <w:color w:val="000000" w:themeColor="text1"/>
-          <w:sz w:val="24"/>
-          <w:szCs w:val="24"/>
-          <w:lang w:bidi="hi-IN"/>
-        </w:rPr>
-        <w:t xml:space="preserve">: Subject to the analysis which will be done in the initial phase we will be able to find the relationship between the car price and its relevant independent variables. </w:t>
-      </w:r>
-    </w:p>
-    <w:p>
-      <w:pPr>
-        <w:pStyle w:val="BodyText"/>
-        <w:spacing w:before="74" w:line="276" w:lineRule="auto"/>
-        <w:ind w:left="0" w:right="585"/>
-        <w:jc w:val="both"/>
-        <w:rPr>
-          <w:rFonts w:asciiTheme="minorHAnsi" w:eastAsiaTheme="minorHAnsi" w:hAnsiTheme="minorHAnsi" w:cstheme="minorHAnsi"/>
-          <w:color w:val="000000" w:themeColor="text1"/>
-          <w:sz w:val="24"/>
-          <w:szCs w:val="24"/>
-          <w:lang w:bidi="hi-IN"/>
-        </w:rPr>
-      </w:pPr>
-      <w:r>
-        <w:rPr>
-          <w:rFonts w:asciiTheme="minorHAnsi" w:eastAsiaTheme="minorHAnsi" w:hAnsiTheme="minorHAnsi" w:cstheme="minorHAnsi"/>
-          <w:b/>
-          <w:bCs/>
-          <w:color w:val="000000" w:themeColor="text1"/>
-          <w:sz w:val="24"/>
-          <w:szCs w:val="24"/>
-          <w:lang w:bidi="hi-IN"/>
-        </w:rPr>
-        <w:t>Relevant:</w:t>
-      </w:r>
-      <w:r>
-        <w:rPr>
-          <w:rFonts w:asciiTheme="minorHAnsi" w:eastAsiaTheme="minorHAnsi" w:hAnsiTheme="minorHAnsi" w:cstheme="minorHAnsi"/>
-          <w:color w:val="000000" w:themeColor="text1"/>
-          <w:sz w:val="24"/>
-          <w:szCs w:val="24"/>
-          <w:lang w:bidi="hi-IN"/>
-        </w:rPr>
-        <w:t xml:space="preserve"> This project will help the users who are willing to buy used cars and those who are selling them can get </w:t>
-      </w:r>
-      <w:r>
-        <w:rPr>
-          <w:rFonts w:asciiTheme="minorHAnsi" w:eastAsiaTheme="minorHAnsi" w:hAnsiTheme="minorHAnsi" w:cstheme="minorHAnsi"/>
-          <w:color w:val="000000" w:themeColor="text1"/>
-          <w:sz w:val="24"/>
-          <w:szCs w:val="24"/>
-          <w:lang w:bidi="hi-IN"/>
-        </w:rPr>
-        <w:t xml:space="preserve">a </w:t>
-      </w:r>
-      <w:r>
-        <w:rPr>
-          <w:rFonts w:asciiTheme="minorHAnsi" w:eastAsiaTheme="minorHAnsi" w:hAnsiTheme="minorHAnsi" w:cstheme="minorHAnsi"/>
-          <w:color w:val="000000" w:themeColor="text1"/>
-          <w:sz w:val="24"/>
-          <w:szCs w:val="24"/>
-          <w:lang w:bidi="hi-IN"/>
-        </w:rPr>
-        <w:t xml:space="preserve">better deal and there will be no involvement </w:t>
-      </w:r>
-      <w:r>
-        <w:rPr>
-          <w:rFonts w:asciiTheme="minorHAnsi" w:eastAsiaTheme="minorHAnsi" w:hAnsiTheme="minorHAnsi" w:cstheme="minorHAnsi"/>
-          <w:color w:val="000000" w:themeColor="text1"/>
-          <w:sz w:val="24"/>
-          <w:szCs w:val="24"/>
-          <w:lang w:bidi="hi-IN"/>
-        </w:rPr>
-        <w:t>of</w:t>
-      </w:r>
-      <w:r>
-        <w:rPr>
-          <w:rFonts w:asciiTheme="minorHAnsi" w:eastAsiaTheme="minorHAnsi" w:hAnsiTheme="minorHAnsi" w:cstheme="minorHAnsi"/>
-          <w:color w:val="000000" w:themeColor="text1"/>
-          <w:sz w:val="24"/>
-          <w:szCs w:val="24"/>
-          <w:lang w:bidi="hi-IN"/>
-        </w:rPr>
-        <w:t xml:space="preserve"> the third party.</w:t>
-      </w:r>
-    </w:p>
-    <w:p>
-      <w:pPr>
-        <w:pStyle w:val="BodyText"/>
-        <w:spacing w:line="276" w:lineRule="auto"/>
-        <w:ind w:left="0" w:right="473"/>
-        <w:jc w:val="both"/>
-        <w:rPr>
-          <w:rFonts w:asciiTheme="minorHAnsi" w:eastAsiaTheme="minorHAnsi" w:hAnsiTheme="minorHAnsi" w:cstheme="minorHAnsi"/>
-          <w:color w:val="000000" w:themeColor="text1"/>
-          <w:sz w:val="24"/>
-          <w:szCs w:val="24"/>
-          <w:lang w:bidi="hi-IN"/>
-        </w:rPr>
-      </w:pPr>
-      <w:r>
-        <w:rPr>
-          <w:rFonts w:asciiTheme="minorHAnsi" w:eastAsiaTheme="minorHAnsi" w:hAnsiTheme="minorHAnsi" w:cstheme="minorHAnsi"/>
-          <w:b/>
-          <w:bCs/>
-          <w:color w:val="000000" w:themeColor="text1"/>
-          <w:sz w:val="24"/>
-          <w:szCs w:val="24"/>
-          <w:lang w:bidi="hi-IN"/>
-        </w:rPr>
-        <w:t>Time-Oriented</w:t>
-      </w:r>
-      <w:r>
-        <w:rPr>
-          <w:rFonts w:asciiTheme="minorHAnsi" w:eastAsiaTheme="minorHAnsi" w:hAnsiTheme="minorHAnsi" w:cstheme="minorHAnsi"/>
-          <w:b/>
-          <w:bCs/>
-          <w:color w:val="000000" w:themeColor="text1"/>
-          <w:sz w:val="24"/>
-          <w:szCs w:val="24"/>
-          <w:lang w:bidi="hi-IN"/>
-        </w:rPr>
-        <w:t>:</w:t>
-      </w:r>
-      <w:r>
-        <w:rPr>
-          <w:rFonts w:asciiTheme="minorHAnsi" w:eastAsiaTheme="minorHAnsi" w:hAnsiTheme="minorHAnsi" w:cstheme="minorHAnsi"/>
-          <w:color w:val="000000" w:themeColor="text1"/>
-          <w:sz w:val="24"/>
-          <w:szCs w:val="24"/>
-          <w:lang w:bidi="hi-IN"/>
-        </w:rPr>
-        <w:t xml:space="preserve"> The initial analysis and the </w:t>
-      </w:r>
-      <w:r>
-        <w:rPr>
-          <w:rFonts w:asciiTheme="minorHAnsi" w:eastAsiaTheme="minorHAnsi" w:hAnsiTheme="minorHAnsi" w:cstheme="minorHAnsi"/>
-          <w:color w:val="000000" w:themeColor="text1"/>
-          <w:sz w:val="24"/>
-          <w:szCs w:val="24"/>
-          <w:lang w:bidi="hi-IN"/>
-        </w:rPr>
-        <w:t>modeling</w:t>
-      </w:r>
-      <w:r>
-        <w:rPr>
-          <w:rFonts w:asciiTheme="minorHAnsi" w:eastAsiaTheme="minorHAnsi" w:hAnsiTheme="minorHAnsi" w:cstheme="minorHAnsi"/>
-          <w:color w:val="000000" w:themeColor="text1"/>
-          <w:sz w:val="24"/>
-          <w:szCs w:val="24"/>
-          <w:lang w:bidi="hi-IN"/>
-        </w:rPr>
-        <w:t xml:space="preserve"> part will be completed by October 26 with the presentation. And the summary paper will be submitted by November 2.</w:t>
-      </w:r>
     </w:p>
     <w:p>
       <w:pPr>
@@ -516,11 +613,10 @@
           <w:color w:val="1F3864" w:themeColor="accent1" w:themeShade="80"/>
           <w:sz w:val="24"/>
           <w:szCs w:val="24"/>
-        </w:rPr>
-      </w:pPr>
-    </w:p>
-    <w:p>
-      <w:pPr>
+          <w:u w:val="single"/>
+        </w:rPr>
+      </w:pPr>
+      <w:r>
         <w:rPr>
           <w:rFonts w:cstheme="minorHAnsi"/>
           <w:b/>
@@ -530,7 +626,8 @@
           <w:szCs w:val="24"/>
           <w:u w:val="single"/>
         </w:rPr>
-      </w:pPr>
+        <w:t xml:space="preserve">Source of </w:t>
+      </w:r>
       <w:r>
         <w:rPr>
           <w:rFonts w:cstheme="minorHAnsi"/>
@@ -541,37 +638,38 @@
           <w:szCs w:val="24"/>
           <w:u w:val="single"/>
         </w:rPr>
-        <w:t>Source of Dataset:</w:t>
-      </w:r>
-    </w:p>
-    <w:p>
-      <w:pPr>
-        <w:spacing w:line="240" w:lineRule="auto"/>
-        <w:ind w:right="3081"/>
-        <w:rPr>
-          <w:rFonts w:cstheme="minorHAnsi"/>
+        <w:t xml:space="preserve">the </w:t>
+      </w:r>
+      <w:r>
+        <w:rPr>
+          <w:rFonts w:cstheme="minorHAnsi"/>
+          <w:b/>
           <w:bCs/>
-          <w:sz w:val="24"/>
-          <w:szCs w:val="24"/>
-        </w:rPr>
-      </w:pPr>
-      <w:r>
-        <w:rPr>
-          <w:rFonts w:cstheme="minorHAnsi"/>
-          <w:b/>
-          <w:sz w:val="24"/>
-          <w:szCs w:val="24"/>
-        </w:rPr>
-        <w:t xml:space="preserve">The source of our data set: </w:t>
-      </w:r>
-      <w:r>
-        <w:rPr>
-          <w:rFonts w:cstheme="minorHAnsi"/>
-          <w:bCs/>
-          <w:sz w:val="24"/>
-          <w:szCs w:val="24"/>
-        </w:rPr>
-        <w:t>Used cars catalog on Kaggle</w:t>
+          <w:color w:val="1F3864" w:themeColor="accent1" w:themeShade="80"/>
+          <w:sz w:val="24"/>
+          <w:szCs w:val="24"/>
+          <w:u w:val="single"/>
+        </w:rPr>
+        <w:t>Dataset:</w:t>
+      </w:r>
+    </w:p>
+    <w:p>
+      <w:pPr>
+        <w:rPr>
+          <w:rFonts w:cstheme="minorHAnsi"/>
+          <w:color w:val="000000" w:themeColor="text1"/>
+          <w:sz w:val="24"/>
+          <w:szCs w:val="24"/>
+        </w:rPr>
+      </w:pPr>
+      <w:r>
+        <w:rPr>
+          <w:rFonts w:cstheme="minorHAnsi"/>
+          <w:color w:val="000000" w:themeColor="text1"/>
+          <w:sz w:val="24"/>
+          <w:szCs w:val="24"/>
+        </w:rPr>
+        <w:t>This dataset is collected from Kaggle in order to explore the used cars market.</w:t>
       </w:r>
     </w:p>
     <w:p>
@@ -860,6 +958,92 @@
 <file path=word/numbering.xml><?xml version="1.0" encoding="utf-8"?>
 <w:numbering xmlns:wpc="http://schemas.microsoft.com/office/word/2010/wordprocessingCanvas" xmlns:cx="http://schemas.microsoft.com/office/drawing/2014/chartex" xmlns:cx1="http://schemas.microsoft.com/office/drawing/2015/9/8/chartex" xmlns:cx2="http://schemas.microsoft.com/office/drawing/2015/10/21/chartex" xmlns:cx3="http://schemas.microsoft.com/office/drawing/2016/5/9/chartex" xmlns:cx4="http://schemas.microsoft.com/office/drawing/2016/5/10/chartex" xmlns:cx5="http://schemas.microsoft.com/office/drawing/2016/5/11/chartex" xmlns:cx6="http://schemas.microsoft.com/office/drawing/2016/5/12/chartex" xmlns:cx7="http://schemas.microsoft.com/office/drawing/2016/5/13/chartex" xmlns:cx8="http://schemas.microsoft.com/office/drawing/2016/5/14/chartex" xmlns:mc="http://schemas.openxmlformats.org/markup-compatibility/2006" xmlns:aink="http://schemas.microsoft.com/office/drawing/2016/ink" xmlns:am3d="http://schemas.microsoft.com/office/drawing/2017/model3d" xmlns:o="urn:schemas-microsoft-com:office:office" xmlns:oel="http://schemas.microsoft.com/office/2019/extlst" xmlns:r="http://schemas.openxmlformats.org/officeDocument/2006/relationships" xmlns:m="http://schemas.openxmlformats.org/officeDocument/2006/math" xmlns:v="urn:schemas-microsoft-com:vml" xmlns:wp14="http://schemas.microsoft.com/office/word/2010/wordprocessingDrawing" xmlns:wp="http://schemas.openxmlformats.org/drawingml/2006/wordprocessingDrawing" xmlns:w10="urn:schemas-microsoft-com:office:word" xmlns:w="http://schemas.openxmlformats.org/wordprocessingml/2006/main" xmlns:w14="http://schemas.microsoft.com/office/word/2010/wordml" xmlns:w15="http://schemas.microsoft.com/office/word/2012/wordml" xmlns:w16cex="http://schemas.microsoft.com/office/word/2018/wordml/cex" xmlns:w16cid="http://schemas.microsoft.com/office/word/2016/wordml/cid" xmlns:w16="http://schemas.microsoft.com/office/word/2018/wordml" xmlns:w16sdtdh="http://schemas.microsoft.com/office/word/2020/wordml/sdtdatahash" xmlns:w16se="http://schemas.microsoft.com/office/word/2015/wordml/symex" xmlns:wpg="http://schemas.microsoft.com/office/word/2010/wordprocessingGroup" xmlns:wpi="http://schemas.microsoft.com/office/word/2010/wordprocessingInk" xmlns:wne="http://schemas.microsoft.com/office/word/2006/wordml" xmlns:wps="http://schemas.microsoft.com/office/word/2010/wordprocessingShape" mc:Ignorable="w14 w15 w16se w16cid w16 w16cex w16sdtdh wp14">
   <w:abstractNum w:abstractNumId="0" w15:restartNumberingAfterBreak="0">
+    <w:nsid w:val="39CD3FF7"/>
+    <w:multiLevelType w:val="hybridMultilevel"/>
+    <w:tmpl w:val="39340124"/>
+    <w:lvl w:ilvl="0" w:tplc="04090011">
+      <w:start w:val="1"/>
+      <w:numFmt w:val="decimal"/>
+      <w:lvlText w:val="%1)"/>
+      <w:lvlJc w:val="left"/>
+      <w:pPr>
+        <w:ind w:left="720" w:hanging="360"/>
+      </w:pPr>
+    </w:lvl>
+    <w:lvl w:ilvl="1" w:tplc="04090019" w:tentative="1">
+      <w:start w:val="1"/>
+      <w:numFmt w:val="lowerLetter"/>
+      <w:lvlText w:val="%2."/>
+      <w:lvlJc w:val="left"/>
+      <w:pPr>
+        <w:ind w:left="1440" w:hanging="360"/>
+      </w:pPr>
+    </w:lvl>
+    <w:lvl w:ilvl="2" w:tplc="0409001B" w:tentative="1">
+      <w:start w:val="1"/>
+      <w:numFmt w:val="lowerRoman"/>
+      <w:lvlText w:val="%3."/>
+      <w:lvlJc w:val="right"/>
+      <w:pPr>
+        <w:ind w:left="2160" w:hanging="180"/>
+      </w:pPr>
+    </w:lvl>
+    <w:lvl w:ilvl="3" w:tplc="0409000F" w:tentative="1">
+      <w:start w:val="1"/>
+      <w:numFmt w:val="decimal"/>
+      <w:lvlText w:val="%4."/>
+      <w:lvlJc w:val="left"/>
+      <w:pPr>
+        <w:ind w:left="2880" w:hanging="360"/>
+      </w:pPr>
+    </w:lvl>
+    <w:lvl w:ilvl="4" w:tplc="04090019" w:tentative="1">
+      <w:start w:val="1"/>
+      <w:numFmt w:val="lowerLetter"/>
+      <w:lvlText w:val="%5."/>
+      <w:lvlJc w:val="left"/>
+      <w:pPr>
+        <w:ind w:left="3600" w:hanging="360"/>
+      </w:pPr>
+    </w:lvl>
+    <w:lvl w:ilvl="5" w:tplc="0409001B" w:tentative="1">
+      <w:start w:val="1"/>
+      <w:numFmt w:val="lowerRoman"/>
+      <w:lvlText w:val="%6."/>
+      <w:lvlJc w:val="right"/>
+      <w:pPr>
+        <w:ind w:left="4320" w:hanging="180"/>
+      </w:pPr>
+    </w:lvl>
+    <w:lvl w:ilvl="6" w:tplc="0409000F" w:tentative="1">
+      <w:start w:val="1"/>
+      <w:numFmt w:val="decimal"/>
+      <w:lvlText w:val="%7."/>
+      <w:lvlJc w:val="left"/>
+      <w:pPr>
+        <w:ind w:left="5040" w:hanging="360"/>
+      </w:pPr>
+    </w:lvl>
+    <w:lvl w:ilvl="7" w:tplc="04090019" w:tentative="1">
+      <w:start w:val="1"/>
+      <w:numFmt w:val="lowerLetter"/>
+      <w:lvlText w:val="%8."/>
+      <w:lvlJc w:val="left"/>
+      <w:pPr>
+        <w:ind w:left="5760" w:hanging="360"/>
+      </w:pPr>
+    </w:lvl>
+    <w:lvl w:ilvl="8" w:tplc="0409001B" w:tentative="1">
+      <w:start w:val="1"/>
+      <w:numFmt w:val="lowerRoman"/>
+      <w:lvlText w:val="%9."/>
+      <w:lvlJc w:val="right"/>
+      <w:pPr>
+        <w:ind w:left="6480" w:hanging="180"/>
+      </w:pPr>
+    </w:lvl>
+  </w:abstractNum>
+  <w:abstractNum w:abstractNumId="1" w15:restartNumberingAfterBreak="0">
     <w:nsid w:val="4995289D"/>
     <w:multiLevelType w:val="hybridMultilevel"/>
     <w:tmpl w:val="7DF0ED98"/>
@@ -972,7 +1156,126 @@
       </w:rPr>
     </w:lvl>
   </w:abstractNum>
+  <w:abstractNum w:abstractNumId="2" w15:restartNumberingAfterBreak="0">
+    <w:nsid w:val="526404A8"/>
+    <w:multiLevelType w:val="hybridMultilevel"/>
+    <w:tmpl w:val="C642694C"/>
+    <w:lvl w:ilvl="0" w:tplc="04090001">
+      <w:start w:val="1"/>
+      <w:numFmt w:val="bullet"/>
+      <w:lvlText w:val=""/>
+      <w:lvlJc w:val="left"/>
+      <w:pPr>
+        <w:ind w:left="720" w:hanging="360"/>
+      </w:pPr>
+      <w:rPr>
+        <w:rFonts w:ascii="Symbol" w:hAnsi="Symbol" w:hint="default"/>
+      </w:rPr>
+    </w:lvl>
+    <w:lvl w:ilvl="1" w:tplc="04090003" w:tentative="1">
+      <w:start w:val="1"/>
+      <w:numFmt w:val="bullet"/>
+      <w:lvlText w:val="o"/>
+      <w:lvlJc w:val="left"/>
+      <w:pPr>
+        <w:ind w:left="1440" w:hanging="360"/>
+      </w:pPr>
+      <w:rPr>
+        <w:rFonts w:ascii="Courier New" w:hAnsi="Courier New" w:cs="Courier New" w:hint="default"/>
+      </w:rPr>
+    </w:lvl>
+    <w:lvl w:ilvl="2" w:tplc="04090005" w:tentative="1">
+      <w:start w:val="1"/>
+      <w:numFmt w:val="bullet"/>
+      <w:lvlText w:val=""/>
+      <w:lvlJc w:val="left"/>
+      <w:pPr>
+        <w:ind w:left="2160" w:hanging="360"/>
+      </w:pPr>
+      <w:rPr>
+        <w:rFonts w:ascii="Wingdings" w:hAnsi="Wingdings" w:hint="default"/>
+      </w:rPr>
+    </w:lvl>
+    <w:lvl w:ilvl="3" w:tplc="04090001" w:tentative="1">
+      <w:start w:val="1"/>
+      <w:numFmt w:val="bullet"/>
+      <w:lvlText w:val=""/>
+      <w:lvlJc w:val="left"/>
+      <w:pPr>
+        <w:ind w:left="2880" w:hanging="360"/>
+      </w:pPr>
+      <w:rPr>
+        <w:rFonts w:ascii="Symbol" w:hAnsi="Symbol" w:hint="default"/>
+      </w:rPr>
+    </w:lvl>
+    <w:lvl w:ilvl="4" w:tplc="04090003" w:tentative="1">
+      <w:start w:val="1"/>
+      <w:numFmt w:val="bullet"/>
+      <w:lvlText w:val="o"/>
+      <w:lvlJc w:val="left"/>
+      <w:pPr>
+        <w:ind w:left="3600" w:hanging="360"/>
+      </w:pPr>
+      <w:rPr>
+        <w:rFonts w:ascii="Courier New" w:hAnsi="Courier New" w:cs="Courier New" w:hint="default"/>
+      </w:rPr>
+    </w:lvl>
+    <w:lvl w:ilvl="5" w:tplc="04090005" w:tentative="1">
+      <w:start w:val="1"/>
+      <w:numFmt w:val="bullet"/>
+      <w:lvlText w:val=""/>
+      <w:lvlJc w:val="left"/>
+      <w:pPr>
+        <w:ind w:left="4320" w:hanging="360"/>
+      </w:pPr>
+      <w:rPr>
+        <w:rFonts w:ascii="Wingdings" w:hAnsi="Wingdings" w:hint="default"/>
+      </w:rPr>
+    </w:lvl>
+    <w:lvl w:ilvl="6" w:tplc="04090001" w:tentative="1">
+      <w:start w:val="1"/>
+      <w:numFmt w:val="bullet"/>
+      <w:lvlText w:val=""/>
+      <w:lvlJc w:val="left"/>
+      <w:pPr>
+        <w:ind w:left="5040" w:hanging="360"/>
+      </w:pPr>
+      <w:rPr>
+        <w:rFonts w:ascii="Symbol" w:hAnsi="Symbol" w:hint="default"/>
+      </w:rPr>
+    </w:lvl>
+    <w:lvl w:ilvl="7" w:tplc="04090003" w:tentative="1">
+      <w:start w:val="1"/>
+      <w:numFmt w:val="bullet"/>
+      <w:lvlText w:val="o"/>
+      <w:lvlJc w:val="left"/>
+      <w:pPr>
+        <w:ind w:left="5760" w:hanging="360"/>
+      </w:pPr>
+      <w:rPr>
+        <w:rFonts w:ascii="Courier New" w:hAnsi="Courier New" w:cs="Courier New" w:hint="default"/>
+      </w:rPr>
+    </w:lvl>
+    <w:lvl w:ilvl="8" w:tplc="04090005" w:tentative="1">
+      <w:start w:val="1"/>
+      <w:numFmt w:val="bullet"/>
+      <w:lvlText w:val=""/>
+      <w:lvlJc w:val="left"/>
+      <w:pPr>
+        <w:ind w:left="6480" w:hanging="360"/>
+      </w:pPr>
+      <w:rPr>
+        <w:rFonts w:ascii="Wingdings" w:hAnsi="Wingdings" w:hint="default"/>
+      </w:rPr>
+    </w:lvl>
+  </w:abstractNum>
   <w:num w:numId="1" w16cid:durableId="916212405">
+    <w:abstractNumId w:val="1"/>
+  </w:num>
+  <w:num w:numId="2" w16cid:durableId="776022917">
+    <w:abstractNumId w:val="2"/>
+  </w:num>
+  <w:num w:numId="3" w16cid:durableId="1646857174">
     <w:abstractNumId w:val="0"/>
   </w:num>
 </w:numbering>
@@ -1486,7 +1789,6 @@
     <w:basedOn w:val="Normal"/>
     <w:link w:val="BodyTextChar"/>
     <w:uiPriority w:val="1"/>
-    <w:semiHidden/>
     <w:unhideWhenUsed/>
     <w:qFormat/>
     <w:rsid w:val="00422610"/>
@@ -1508,7 +1810,6 @@
     <w:basedOn w:val="DefaultParagraphFont"/>
     <w:link w:val="BodyText"/>
     <w:uiPriority w:val="1"/>
-    <w:semiHidden/>
     <w:rsid w:val="00422610"/>
     <w:rPr>
       <w:rFonts w:ascii="Times New Roman" w:eastAsia="Times New Roman" w:hAnsi="Times New Roman" w:cs="Times New Roman"/>

</xml_diff>